<commit_message>
checklist para escolher os acessos criados
</commit_message>
<xml_diff>
--- a/templates/welcome-model.docx
+++ b/templates/welcome-model.docx
@@ -164,7 +164,64 @@
             <w14:round/>
           </w14:textOutline>
         </w:rPr>
-        <w:t xml:space="preserve"> Login: {{USER_NAME}}</w:t>
+        <w:t xml:space="preserve"> Login: {</w:t>
+      </w:r>
+      <w:r>
+        <w:rPr>
+          <w:rFonts w:cstheme="minorHAnsi"/>
+          <w:color w:val="000000" w:themeColor="text1"/>
+          <w:sz w:val="20"/>
+          <w:szCs w:val="20"/>
+          <w14:shadow w14:blurRad="38100" w14:dist="19050" w14:dir="2700000" w14:sx="100000" w14:sy="100000" w14:kx="0" w14:ky="0" w14:algn="tl">
+            <w14:schemeClr w14:val="dk1">
+              <w14:alpha w14:val="60000"/>
+            </w14:schemeClr>
+          </w14:shadow>
+          <w14:textOutline w14:w="0" w14:cap="flat" w14:cmpd="sng" w14:algn="ctr">
+            <w14:noFill/>
+            <w14:prstDash w14:val="solid"/>
+            <w14:round/>
+          </w14:textOutline>
+        </w:rPr>
+        <w:t>LOGIN_</w:t>
+      </w:r>
+      <w:r>
+        <w:rPr>
+          <w:rFonts w:cstheme="minorHAnsi"/>
+          <w:color w:val="000000" w:themeColor="text1"/>
+          <w:sz w:val="20"/>
+          <w:szCs w:val="20"/>
+          <w14:shadow w14:blurRad="38100" w14:dist="19050" w14:dir="2700000" w14:sx="100000" w14:sy="100000" w14:kx="0" w14:ky="0" w14:algn="tl">
+            <w14:schemeClr w14:val="dk1">
+              <w14:alpha w14:val="60000"/>
+            </w14:schemeClr>
+          </w14:shadow>
+          <w14:textOutline w14:w="0" w14:cap="flat" w14:cmpd="sng" w14:algn="ctr">
+            <w14:noFill/>
+            <w14:prstDash w14:val="solid"/>
+            <w14:round/>
+          </w14:textOutline>
+        </w:rPr>
+        <w:t>WINDOWS</w:t>
+      </w:r>
+      <w:r>
+        <w:rPr>
+          <w:rFonts w:cstheme="minorHAnsi"/>
+          <w:color w:val="000000" w:themeColor="text1"/>
+          <w:sz w:val="20"/>
+          <w:szCs w:val="20"/>
+          <w14:shadow w14:blurRad="38100" w14:dist="19050" w14:dir="2700000" w14:sx="100000" w14:sy="100000" w14:kx="0" w14:ky="0" w14:algn="tl">
+            <w14:schemeClr w14:val="dk1">
+              <w14:alpha w14:val="60000"/>
+            </w14:schemeClr>
+          </w14:shadow>
+          <w14:textOutline w14:w="0" w14:cap="flat" w14:cmpd="sng" w14:algn="ctr">
+            <w14:noFill/>
+            <w14:prstDash w14:val="solid"/>
+            <w14:round/>
+          </w14:textOutline>
+        </w:rPr>
+        <w:t>}</w:t>
       </w:r>
     </w:p>
     <w:p>
@@ -204,7 +261,83 @@
             <w14:round/>
           </w14:textOutline>
         </w:rPr>
-        <w:t xml:space="preserve"> Senha: {{USER_PASSWD}}</w:t>
+        <w:t xml:space="preserve"> Senha: </w:t>
+      </w:r>
+      <w:r>
+        <w:rPr>
+          <w:rFonts w:cstheme="minorHAnsi"/>
+          <w:color w:val="000000" w:themeColor="text1"/>
+          <w:sz w:val="20"/>
+          <w:szCs w:val="20"/>
+          <w14:shadow w14:blurRad="38100" w14:dist="19050" w14:dir="2700000" w14:sx="100000" w14:sy="100000" w14:kx="0" w14:ky="0" w14:algn="tl">
+            <w14:schemeClr w14:val="dk1">
+              <w14:alpha w14:val="60000"/>
+            </w14:schemeClr>
+          </w14:shadow>
+          <w14:textOutline w14:w="0" w14:cap="flat" w14:cmpd="sng" w14:algn="ctr">
+            <w14:noFill/>
+            <w14:prstDash w14:val="solid"/>
+            <w14:round/>
+          </w14:textOutline>
+        </w:rPr>
+        <w:t>{</w:t>
+      </w:r>
+      <w:r>
+        <w:rPr>
+          <w:rFonts w:cstheme="minorHAnsi"/>
+          <w:color w:val="000000" w:themeColor="text1"/>
+          <w:sz w:val="20"/>
+          <w:szCs w:val="20"/>
+          <w14:shadow w14:blurRad="38100" w14:dist="19050" w14:dir="2700000" w14:sx="100000" w14:sy="100000" w14:kx="0" w14:ky="0" w14:algn="tl">
+            <w14:schemeClr w14:val="dk1">
+              <w14:alpha w14:val="60000"/>
+            </w14:schemeClr>
+          </w14:shadow>
+          <w14:textOutline w14:w="0" w14:cap="flat" w14:cmpd="sng" w14:algn="ctr">
+            <w14:noFill/>
+            <w14:prstDash w14:val="solid"/>
+            <w14:round/>
+          </w14:textOutline>
+        </w:rPr>
+        <w:t>PASS_</w:t>
+      </w:r>
+      <w:r>
+        <w:rPr>
+          <w:rFonts w:cstheme="minorHAnsi"/>
+          <w:color w:val="000000" w:themeColor="text1"/>
+          <w:sz w:val="20"/>
+          <w:szCs w:val="20"/>
+          <w14:shadow w14:blurRad="38100" w14:dist="19050" w14:dir="2700000" w14:sx="100000" w14:sy="100000" w14:kx="0" w14:ky="0" w14:algn="tl">
+            <w14:schemeClr w14:val="dk1">
+              <w14:alpha w14:val="60000"/>
+            </w14:schemeClr>
+          </w14:shadow>
+          <w14:textOutline w14:w="0" w14:cap="flat" w14:cmpd="sng" w14:algn="ctr">
+            <w14:noFill/>
+            <w14:prstDash w14:val="solid"/>
+            <w14:round/>
+          </w14:textOutline>
+        </w:rPr>
+        <w:t>WINDOWS</w:t>
+      </w:r>
+      <w:r>
+        <w:rPr>
+          <w:rFonts w:cstheme="minorHAnsi"/>
+          <w:color w:val="000000" w:themeColor="text1"/>
+          <w:sz w:val="20"/>
+          <w:szCs w:val="20"/>
+          <w14:shadow w14:blurRad="38100" w14:dist="19050" w14:dir="2700000" w14:sx="100000" w14:sy="100000" w14:kx="0" w14:ky="0" w14:algn="tl">
+            <w14:schemeClr w14:val="dk1">
+              <w14:alpha w14:val="60000"/>
+            </w14:schemeClr>
+          </w14:shadow>
+          <w14:textOutline w14:w="0" w14:cap="flat" w14:cmpd="sng" w14:algn="ctr">
+            <w14:noFill/>
+            <w14:prstDash w14:val="solid"/>
+            <w14:round/>
+          </w14:textOutline>
+        </w:rPr>
+        <w:t>}</w:t>
       </w:r>
     </w:p>
     <w:p>
@@ -285,7 +418,26 @@
             <w14:round/>
           </w14:textOutline>
         </w:rPr>
-        <w:t xml:space="preserve"> Login: {{USER_NAME</w:t>
+        <w:t xml:space="preserve"> Login: {</w:t>
+      </w:r>
+      <w:r>
+        <w:rPr>
+          <w:rFonts w:cstheme="minorHAnsi"/>
+          <w:color w:val="000000" w:themeColor="text1"/>
+          <w:sz w:val="20"/>
+          <w:szCs w:val="20"/>
+          <w14:shadow w14:blurRad="38100" w14:dist="19050" w14:dir="2700000" w14:sx="100000" w14:sy="100000" w14:kx="0" w14:ky="0" w14:algn="tl">
+            <w14:schemeClr w14:val="dk1">
+              <w14:alpha w14:val="60000"/>
+            </w14:schemeClr>
+          </w14:shadow>
+          <w14:textOutline w14:w="0" w14:cap="flat" w14:cmpd="sng" w14:algn="ctr">
+            <w14:noFill/>
+            <w14:prstDash w14:val="solid"/>
+            <w14:round/>
+          </w14:textOutline>
+        </w:rPr>
+        <w:t>LOGIN_</w:t>
       </w:r>
       <w:proofErr w:type="gramStart"/>
       <w:r>
@@ -305,7 +457,26 @@
             <w14:round/>
           </w14:textOutline>
         </w:rPr>
-        <w:t>}}</w:t>
+        <w:t>EMAIL</w:t>
+      </w:r>
+      <w:r>
+        <w:rPr>
+          <w:rFonts w:cstheme="minorHAnsi"/>
+          <w:color w:val="000000" w:themeColor="text1"/>
+          <w:sz w:val="20"/>
+          <w:szCs w:val="20"/>
+          <w14:shadow w14:blurRad="38100" w14:dist="19050" w14:dir="2700000" w14:sx="100000" w14:sy="100000" w14:kx="0" w14:ky="0" w14:algn="tl">
+            <w14:schemeClr w14:val="dk1">
+              <w14:alpha w14:val="60000"/>
+            </w14:schemeClr>
+          </w14:shadow>
+          <w14:textOutline w14:w="0" w14:cap="flat" w14:cmpd="sng" w14:algn="ctr">
+            <w14:noFill/>
+            <w14:prstDash w14:val="solid"/>
+            <w14:round/>
+          </w14:textOutline>
+        </w:rPr>
+        <w:t>}</w:t>
       </w:r>
       <w:r>
         <w:rPr>
@@ -344,7 +515,26 @@
             <w14:round/>
           </w14:textOutline>
         </w:rPr>
-        <w:t>{{DOMAIN</w:t>
+        <w:t>{</w:t>
+      </w:r>
+      <w:r>
+        <w:rPr>
+          <w:rFonts w:cstheme="minorHAnsi"/>
+          <w:color w:val="000000" w:themeColor="text1"/>
+          <w:sz w:val="20"/>
+          <w:szCs w:val="20"/>
+          <w14:shadow w14:blurRad="38100" w14:dist="19050" w14:dir="2700000" w14:sx="100000" w14:sy="100000" w14:kx="0" w14:ky="0" w14:algn="tl">
+            <w14:schemeClr w14:val="dk1">
+              <w14:alpha w14:val="60000"/>
+            </w14:schemeClr>
+          </w14:shadow>
+          <w14:textOutline w14:w="0" w14:cap="flat" w14:cmpd="sng" w14:algn="ctr">
+            <w14:noFill/>
+            <w14:prstDash w14:val="solid"/>
+            <w14:round/>
+          </w14:textOutline>
+        </w:rPr>
+        <w:t>DOMAIN</w:t>
       </w:r>
       <w:r>
         <w:rPr>
@@ -382,7 +572,7 @@
             <w14:round/>
           </w14:textOutline>
         </w:rPr>
-        <w:t>ORG}}</w:t>
+        <w:t>ORG}</w:t>
       </w:r>
     </w:p>
     <w:p>
@@ -422,7 +612,64 @@
             <w14:round/>
           </w14:textOutline>
         </w:rPr>
-        <w:t xml:space="preserve"> Senha: {{EMAIL_PASSWD}}</w:t>
+        <w:t xml:space="preserve"> Senha: {</w:t>
+      </w:r>
+      <w:r>
+        <w:rPr>
+          <w:rFonts w:cstheme="minorHAnsi"/>
+          <w:color w:val="000000" w:themeColor="text1"/>
+          <w:sz w:val="20"/>
+          <w:szCs w:val="20"/>
+          <w14:shadow w14:blurRad="38100" w14:dist="19050" w14:dir="2700000" w14:sx="100000" w14:sy="100000" w14:kx="0" w14:ky="0" w14:algn="tl">
+            <w14:schemeClr w14:val="dk1">
+              <w14:alpha w14:val="60000"/>
+            </w14:schemeClr>
+          </w14:shadow>
+          <w14:textOutline w14:w="0" w14:cap="flat" w14:cmpd="sng" w14:algn="ctr">
+            <w14:noFill/>
+            <w14:prstDash w14:val="solid"/>
+            <w14:round/>
+          </w14:textOutline>
+        </w:rPr>
+        <w:t>PASS_</w:t>
+      </w:r>
+      <w:r>
+        <w:rPr>
+          <w:rFonts w:cstheme="minorHAnsi"/>
+          <w:color w:val="000000" w:themeColor="text1"/>
+          <w:sz w:val="20"/>
+          <w:szCs w:val="20"/>
+          <w14:shadow w14:blurRad="38100" w14:dist="19050" w14:dir="2700000" w14:sx="100000" w14:sy="100000" w14:kx="0" w14:ky="0" w14:algn="tl">
+            <w14:schemeClr w14:val="dk1">
+              <w14:alpha w14:val="60000"/>
+            </w14:schemeClr>
+          </w14:shadow>
+          <w14:textOutline w14:w="0" w14:cap="flat" w14:cmpd="sng" w14:algn="ctr">
+            <w14:noFill/>
+            <w14:prstDash w14:val="solid"/>
+            <w14:round/>
+          </w14:textOutline>
+        </w:rPr>
+        <w:t>EMAIL</w:t>
+      </w:r>
+      <w:r>
+        <w:rPr>
+          <w:rFonts w:cstheme="minorHAnsi"/>
+          <w:color w:val="000000" w:themeColor="text1"/>
+          <w:sz w:val="20"/>
+          <w:szCs w:val="20"/>
+          <w14:shadow w14:blurRad="38100" w14:dist="19050" w14:dir="2700000" w14:sx="100000" w14:sy="100000" w14:kx="0" w14:ky="0" w14:algn="tl">
+            <w14:schemeClr w14:val="dk1">
+              <w14:alpha w14:val="60000"/>
+            </w14:schemeClr>
+          </w14:shadow>
+          <w14:textOutline w14:w="0" w14:cap="flat" w14:cmpd="sng" w14:algn="ctr">
+            <w14:noFill/>
+            <w14:prstDash w14:val="solid"/>
+            <w14:round/>
+          </w14:textOutline>
+        </w:rPr>
+        <w:t>}</w:t>
       </w:r>
     </w:p>
     <w:p>
@@ -466,7 +713,6 @@
           </w14:textOutline>
         </w:rPr>
       </w:pPr>
-      <w:proofErr w:type="spellStart"/>
       <w:r>
         <w:rPr>
           <w:rFonts w:cstheme="minorHAnsi"/>
@@ -487,7 +733,6 @@
         </w:rPr>
         <w:t>Ginfor</w:t>
       </w:r>
-      <w:proofErr w:type="spellEnd"/>
     </w:p>
     <w:p>
       <w:pPr>
@@ -526,7 +771,64 @@
             <w14:round/>
           </w14:textOutline>
         </w:rPr>
-        <w:t>Login: {{USER_NAME}}</w:t>
+        <w:t>Login: {</w:t>
+      </w:r>
+      <w:r>
+        <w:rPr>
+          <w:rFonts w:cstheme="minorHAnsi"/>
+          <w:color w:val="000000" w:themeColor="text1"/>
+          <w:sz w:val="20"/>
+          <w:szCs w:val="20"/>
+          <w14:shadow w14:blurRad="38100" w14:dist="19050" w14:dir="2700000" w14:sx="100000" w14:sy="100000" w14:kx="0" w14:ky="0" w14:algn="tl">
+            <w14:schemeClr w14:val="dk1">
+              <w14:alpha w14:val="60000"/>
+            </w14:schemeClr>
+          </w14:shadow>
+          <w14:textOutline w14:w="0" w14:cap="flat" w14:cmpd="sng" w14:algn="ctr">
+            <w14:noFill/>
+            <w14:prstDash w14:val="solid"/>
+            <w14:round/>
+          </w14:textOutline>
+        </w:rPr>
+        <w:t>LOGIN_</w:t>
+      </w:r>
+      <w:r>
+        <w:rPr>
+          <w:rFonts w:cstheme="minorHAnsi"/>
+          <w:color w:val="000000" w:themeColor="text1"/>
+          <w:sz w:val="20"/>
+          <w:szCs w:val="20"/>
+          <w14:shadow w14:blurRad="38100" w14:dist="19050" w14:dir="2700000" w14:sx="100000" w14:sy="100000" w14:kx="0" w14:ky="0" w14:algn="tl">
+            <w14:schemeClr w14:val="dk1">
+              <w14:alpha w14:val="60000"/>
+            </w14:schemeClr>
+          </w14:shadow>
+          <w14:textOutline w14:w="0" w14:cap="flat" w14:cmpd="sng" w14:algn="ctr">
+            <w14:noFill/>
+            <w14:prstDash w14:val="solid"/>
+            <w14:round/>
+          </w14:textOutline>
+        </w:rPr>
+        <w:t>GINFOR</w:t>
+      </w:r>
+      <w:r>
+        <w:rPr>
+          <w:rFonts w:cstheme="minorHAnsi"/>
+          <w:color w:val="000000" w:themeColor="text1"/>
+          <w:sz w:val="20"/>
+          <w:szCs w:val="20"/>
+          <w14:shadow w14:blurRad="38100" w14:dist="19050" w14:dir="2700000" w14:sx="100000" w14:sy="100000" w14:kx="0" w14:ky="0" w14:algn="tl">
+            <w14:schemeClr w14:val="dk1">
+              <w14:alpha w14:val="60000"/>
+            </w14:schemeClr>
+          </w14:shadow>
+          <w14:textOutline w14:w="0" w14:cap="flat" w14:cmpd="sng" w14:algn="ctr">
+            <w14:noFill/>
+            <w14:prstDash w14:val="solid"/>
+            <w14:round/>
+          </w14:textOutline>
+        </w:rPr>
+        <w:t>}</w:t>
       </w:r>
     </w:p>
     <w:p>
@@ -585,7 +887,83 @@
             <w14:round/>
           </w14:textOutline>
         </w:rPr>
-        <w:t>{{GI_PASSWD}}</w:t>
+        <w:t>{</w:t>
+      </w:r>
+      <w:r>
+        <w:rPr>
+          <w:rFonts w:cstheme="minorHAnsi"/>
+          <w:color w:val="000000" w:themeColor="text1"/>
+          <w:sz w:val="20"/>
+          <w:szCs w:val="20"/>
+          <w14:shadow w14:blurRad="38100" w14:dist="19050" w14:dir="2700000" w14:sx="100000" w14:sy="100000" w14:kx="0" w14:ky="0" w14:algn="tl">
+            <w14:schemeClr w14:val="dk1">
+              <w14:alpha w14:val="60000"/>
+            </w14:schemeClr>
+          </w14:shadow>
+          <w14:textOutline w14:w="0" w14:cap="flat" w14:cmpd="sng" w14:algn="ctr">
+            <w14:noFill/>
+            <w14:prstDash w14:val="solid"/>
+            <w14:round/>
+          </w14:textOutline>
+        </w:rPr>
+        <w:t>PASS_</w:t>
+      </w:r>
+      <w:r>
+        <w:rPr>
+          <w:rFonts w:cstheme="minorHAnsi"/>
+          <w:color w:val="000000" w:themeColor="text1"/>
+          <w:sz w:val="20"/>
+          <w:szCs w:val="20"/>
+          <w14:shadow w14:blurRad="38100" w14:dist="19050" w14:dir="2700000" w14:sx="100000" w14:sy="100000" w14:kx="0" w14:ky="0" w14:algn="tl">
+            <w14:schemeClr w14:val="dk1">
+              <w14:alpha w14:val="60000"/>
+            </w14:schemeClr>
+          </w14:shadow>
+          <w14:textOutline w14:w="0" w14:cap="flat" w14:cmpd="sng" w14:algn="ctr">
+            <w14:noFill/>
+            <w14:prstDash w14:val="solid"/>
+            <w14:round/>
+          </w14:textOutline>
+        </w:rPr>
+        <w:t>GI</w:t>
+      </w:r>
+      <w:r>
+        <w:rPr>
+          <w:rFonts w:cstheme="minorHAnsi"/>
+          <w:color w:val="000000" w:themeColor="text1"/>
+          <w:sz w:val="20"/>
+          <w:szCs w:val="20"/>
+          <w14:shadow w14:blurRad="38100" w14:dist="19050" w14:dir="2700000" w14:sx="100000" w14:sy="100000" w14:kx="0" w14:ky="0" w14:algn="tl">
+            <w14:schemeClr w14:val="dk1">
+              <w14:alpha w14:val="60000"/>
+            </w14:schemeClr>
+          </w14:shadow>
+          <w14:textOutline w14:w="0" w14:cap="flat" w14:cmpd="sng" w14:algn="ctr">
+            <w14:noFill/>
+            <w14:prstDash w14:val="solid"/>
+            <w14:round/>
+          </w14:textOutline>
+        </w:rPr>
+        <w:t>NFOR</w:t>
+      </w:r>
+      <w:r>
+        <w:rPr>
+          <w:rFonts w:cstheme="minorHAnsi"/>
+          <w:color w:val="000000" w:themeColor="text1"/>
+          <w:sz w:val="20"/>
+          <w:szCs w:val="20"/>
+          <w14:shadow w14:blurRad="38100" w14:dist="19050" w14:dir="2700000" w14:sx="100000" w14:sy="100000" w14:kx="0" w14:ky="0" w14:algn="tl">
+            <w14:schemeClr w14:val="dk1">
+              <w14:alpha w14:val="60000"/>
+            </w14:schemeClr>
+          </w14:shadow>
+          <w14:textOutline w14:w="0" w14:cap="flat" w14:cmpd="sng" w14:algn="ctr">
+            <w14:noFill/>
+            <w14:prstDash w14:val="solid"/>
+            <w14:round/>
+          </w14:textOutline>
+        </w:rPr>
+        <w:t>}</w:t>
       </w:r>
     </w:p>
     <w:p>
@@ -672,7 +1050,6 @@
           </w14:textOutline>
         </w:rPr>
       </w:pPr>
-      <w:proofErr w:type="spellStart"/>
       <w:r>
         <w:rPr>
           <w:rFonts w:cstheme="minorHAnsi"/>
@@ -691,9 +1068,8 @@
             <w14:round/>
           </w14:textOutline>
         </w:rPr>
-        <w:t>Login</w:t>
-      </w:r>
-      <w:proofErr w:type="spellEnd"/>
+        <w:t xml:space="preserve">Login: </w:t>
+      </w:r>
       <w:r>
         <w:rPr>
           <w:rFonts w:cstheme="minorHAnsi"/>
@@ -712,7 +1088,26 @@
             <w14:round/>
           </w14:textOutline>
         </w:rPr>
-        <w:t>: {{USER_NAME</w:t>
+        <w:t>{</w:t>
+      </w:r>
+      <w:r>
+        <w:rPr>
+          <w:rFonts w:cstheme="minorHAnsi"/>
+          <w:color w:val="000000" w:themeColor="text1"/>
+          <w:sz w:val="20"/>
+          <w:szCs w:val="20"/>
+          <w14:shadow w14:blurRad="38100" w14:dist="19050" w14:dir="2700000" w14:sx="100000" w14:sy="100000" w14:kx="0" w14:ky="0" w14:algn="tl">
+            <w14:schemeClr w14:val="dk1">
+              <w14:alpha w14:val="60000"/>
+            </w14:schemeClr>
+          </w14:shadow>
+          <w14:textOutline w14:w="0" w14:cap="flat" w14:cmpd="sng" w14:algn="ctr">
+            <w14:noFill/>
+            <w14:prstDash w14:val="solid"/>
+            <w14:round/>
+          </w14:textOutline>
+        </w:rPr>
+        <w:t>LOGIN_</w:t>
       </w:r>
       <w:proofErr w:type="gramStart"/>
       <w:r>
@@ -721,6 +1116,25 @@
           <w:color w:val="000000" w:themeColor="text1"/>
           <w:sz w:val="20"/>
           <w:szCs w:val="20"/>
+          <w14:shadow w14:blurRad="38100" w14:dist="19050" w14:dir="2700000" w14:sx="100000" w14:sy="100000" w14:kx="0" w14:ky="0" w14:algn="tl">
+            <w14:schemeClr w14:val="dk1">
+              <w14:alpha w14:val="60000"/>
+            </w14:schemeClr>
+          </w14:shadow>
+          <w14:textOutline w14:w="0" w14:cap="flat" w14:cmpd="sng" w14:algn="ctr">
+            <w14:noFill/>
+            <w14:prstDash w14:val="solid"/>
+            <w14:round/>
+          </w14:textOutline>
+        </w:rPr>
+        <w:t>VBD</w:t>
+      </w:r>
+      <w:r>
+        <w:rPr>
+          <w:rFonts w:cstheme="minorHAnsi"/>
+          <w:color w:val="000000" w:themeColor="text1"/>
+          <w:sz w:val="20"/>
+          <w:szCs w:val="20"/>
           <w:lang w:val="es-419"/>
           <w14:shadow w14:blurRad="38100" w14:dist="19050" w14:dir="2700000" w14:sx="100000" w14:sy="100000" w14:kx="0" w14:ky="0" w14:algn="tl">
             <w14:schemeClr w14:val="dk1">
@@ -733,7 +1147,7 @@
             <w14:round/>
           </w14:textOutline>
         </w:rPr>
-        <w:t>}}</w:t>
+        <w:t>}</w:t>
       </w:r>
       <w:r>
         <w:rPr>
@@ -774,7 +1188,7 @@
             <w14:round/>
           </w14:textOutline>
         </w:rPr>
-        <w:t>{{DOMAIN</w:t>
+        <w:t>{</w:t>
       </w:r>
       <w:r>
         <w:rPr>
@@ -794,6 +1208,26 @@
             <w14:round/>
           </w14:textOutline>
         </w:rPr>
+        <w:t>DOMAIN</w:t>
+      </w:r>
+      <w:r>
+        <w:rPr>
+          <w:rFonts w:cstheme="minorHAnsi"/>
+          <w:color w:val="000000" w:themeColor="text1"/>
+          <w:sz w:val="20"/>
+          <w:szCs w:val="20"/>
+          <w:lang w:val="es-419"/>
+          <w14:shadow w14:blurRad="38100" w14:dist="19050" w14:dir="2700000" w14:sx="100000" w14:sy="100000" w14:kx="0" w14:ky="0" w14:algn="tl">
+            <w14:schemeClr w14:val="dk1">
+              <w14:alpha w14:val="60000"/>
+            </w14:schemeClr>
+          </w14:shadow>
+          <w14:textOutline w14:w="0" w14:cap="flat" w14:cmpd="sng" w14:algn="ctr">
+            <w14:noFill/>
+            <w14:prstDash w14:val="solid"/>
+            <w14:round/>
+          </w14:textOutline>
+        </w:rPr>
         <w:t>_</w:t>
       </w:r>
       <w:r>
@@ -814,7 +1248,27 @@
             <w14:round/>
           </w14:textOutline>
         </w:rPr>
-        <w:t>ORG}}</w:t>
+        <w:t>ORG</w:t>
+      </w:r>
+      <w:r>
+        <w:rPr>
+          <w:rFonts w:cstheme="minorHAnsi"/>
+          <w:color w:val="000000" w:themeColor="text1"/>
+          <w:sz w:val="20"/>
+          <w:szCs w:val="20"/>
+          <w:lang w:val="es-419"/>
+          <w14:shadow w14:blurRad="38100" w14:dist="19050" w14:dir="2700000" w14:sx="100000" w14:sy="100000" w14:kx="0" w14:ky="0" w14:algn="tl">
+            <w14:schemeClr w14:val="dk1">
+              <w14:alpha w14:val="60000"/>
+            </w14:schemeClr>
+          </w14:shadow>
+          <w14:textOutline w14:w="0" w14:cap="flat" w14:cmpd="sng" w14:algn="ctr">
+            <w14:noFill/>
+            <w14:prstDash w14:val="solid"/>
+            <w14:round/>
+          </w14:textOutline>
+        </w:rPr>
+        <w:t>}</w:t>
       </w:r>
     </w:p>
     <w:p>
@@ -854,7 +1308,83 @@
             <w14:round/>
           </w14:textOutline>
         </w:rPr>
-        <w:t>Senha: {{TEAMS_PASSWD}}</w:t>
+        <w:t xml:space="preserve">Senha: </w:t>
+      </w:r>
+      <w:r>
+        <w:rPr>
+          <w:rFonts w:cstheme="minorHAnsi"/>
+          <w:color w:val="000000" w:themeColor="text1"/>
+          <w:sz w:val="20"/>
+          <w:szCs w:val="20"/>
+          <w14:shadow w14:blurRad="38100" w14:dist="19050" w14:dir="2700000" w14:sx="100000" w14:sy="100000" w14:kx="0" w14:ky="0" w14:algn="tl">
+            <w14:schemeClr w14:val="dk1">
+              <w14:alpha w14:val="60000"/>
+            </w14:schemeClr>
+          </w14:shadow>
+          <w14:textOutline w14:w="0" w14:cap="flat" w14:cmpd="sng" w14:algn="ctr">
+            <w14:noFill/>
+            <w14:prstDash w14:val="solid"/>
+            <w14:round/>
+          </w14:textOutline>
+        </w:rPr>
+        <w:t>{</w:t>
+      </w:r>
+      <w:r>
+        <w:rPr>
+          <w:rFonts w:cstheme="minorHAnsi"/>
+          <w:color w:val="000000" w:themeColor="text1"/>
+          <w:sz w:val="20"/>
+          <w:szCs w:val="20"/>
+          <w14:shadow w14:blurRad="38100" w14:dist="19050" w14:dir="2700000" w14:sx="100000" w14:sy="100000" w14:kx="0" w14:ky="0" w14:algn="tl">
+            <w14:schemeClr w14:val="dk1">
+              <w14:alpha w14:val="60000"/>
+            </w14:schemeClr>
+          </w14:shadow>
+          <w14:textOutline w14:w="0" w14:cap="flat" w14:cmpd="sng" w14:algn="ctr">
+            <w14:noFill/>
+            <w14:prstDash w14:val="solid"/>
+            <w14:round/>
+          </w14:textOutline>
+        </w:rPr>
+        <w:t>PASS_</w:t>
+      </w:r>
+      <w:r>
+        <w:rPr>
+          <w:rFonts w:cstheme="minorHAnsi"/>
+          <w:color w:val="000000" w:themeColor="text1"/>
+          <w:sz w:val="20"/>
+          <w:szCs w:val="20"/>
+          <w14:shadow w14:blurRad="38100" w14:dist="19050" w14:dir="2700000" w14:sx="100000" w14:sy="100000" w14:kx="0" w14:ky="0" w14:algn="tl">
+            <w14:schemeClr w14:val="dk1">
+              <w14:alpha w14:val="60000"/>
+            </w14:schemeClr>
+          </w14:shadow>
+          <w14:textOutline w14:w="0" w14:cap="flat" w14:cmpd="sng" w14:algn="ctr">
+            <w14:noFill/>
+            <w14:prstDash w14:val="solid"/>
+            <w14:round/>
+          </w14:textOutline>
+        </w:rPr>
+        <w:t>TEAMS</w:t>
+      </w:r>
+      <w:r>
+        <w:rPr>
+          <w:rFonts w:cstheme="minorHAnsi"/>
+          <w:color w:val="000000" w:themeColor="text1"/>
+          <w:sz w:val="20"/>
+          <w:szCs w:val="20"/>
+          <w14:shadow w14:blurRad="38100" w14:dist="19050" w14:dir="2700000" w14:sx="100000" w14:sy="100000" w14:kx="0" w14:ky="0" w14:algn="tl">
+            <w14:schemeClr w14:val="dk1">
+              <w14:alpha w14:val="60000"/>
+            </w14:schemeClr>
+          </w14:shadow>
+          <w14:textOutline w14:w="0" w14:cap="flat" w14:cmpd="sng" w14:algn="ctr">
+            <w14:noFill/>
+            <w14:prstDash w14:val="solid"/>
+            <w14:round/>
+          </w14:textOutline>
+        </w:rPr>
+        <w:t>}</w:t>
       </w:r>
     </w:p>
     <w:p>
@@ -956,7 +1486,83 @@
             <w14:round/>
           </w14:textOutline>
         </w:rPr>
-        <w:t>Login: {{USER_NAME}}</w:t>
+        <w:t xml:space="preserve">Login: </w:t>
+      </w:r>
+      <w:r>
+        <w:rPr>
+          <w:rFonts w:cstheme="minorHAnsi"/>
+          <w:color w:val="000000" w:themeColor="text1"/>
+          <w:sz w:val="20"/>
+          <w:szCs w:val="20"/>
+          <w14:shadow w14:blurRad="38100" w14:dist="19050" w14:dir="2700000" w14:sx="100000" w14:sy="100000" w14:kx="0" w14:ky="0" w14:algn="tl">
+            <w14:schemeClr w14:val="dk1">
+              <w14:alpha w14:val="60000"/>
+            </w14:schemeClr>
+          </w14:shadow>
+          <w14:textOutline w14:w="0" w14:cap="flat" w14:cmpd="sng" w14:algn="ctr">
+            <w14:noFill/>
+            <w14:prstDash w14:val="solid"/>
+            <w14:round/>
+          </w14:textOutline>
+        </w:rPr>
+        <w:t>{</w:t>
+      </w:r>
+      <w:r>
+        <w:rPr>
+          <w:rFonts w:cstheme="minorHAnsi"/>
+          <w:color w:val="000000" w:themeColor="text1"/>
+          <w:sz w:val="20"/>
+          <w:szCs w:val="20"/>
+          <w14:shadow w14:blurRad="38100" w14:dist="19050" w14:dir="2700000" w14:sx="100000" w14:sy="100000" w14:kx="0" w14:ky="0" w14:algn="tl">
+            <w14:schemeClr w14:val="dk1">
+              <w14:alpha w14:val="60000"/>
+            </w14:schemeClr>
+          </w14:shadow>
+          <w14:textOutline w14:w="0" w14:cap="flat" w14:cmpd="sng" w14:algn="ctr">
+            <w14:noFill/>
+            <w14:prstDash w14:val="solid"/>
+            <w14:round/>
+          </w14:textOutline>
+        </w:rPr>
+        <w:t>LOGIN_</w:t>
+      </w:r>
+      <w:r>
+        <w:rPr>
+          <w:rFonts w:cstheme="minorHAnsi"/>
+          <w:color w:val="000000" w:themeColor="text1"/>
+          <w:sz w:val="20"/>
+          <w:szCs w:val="20"/>
+          <w14:shadow w14:blurRad="38100" w14:dist="19050" w14:dir="2700000" w14:sx="100000" w14:sy="100000" w14:kx="0" w14:ky="0" w14:algn="tl">
+            <w14:schemeClr w14:val="dk1">
+              <w14:alpha w14:val="60000"/>
+            </w14:schemeClr>
+          </w14:shadow>
+          <w14:textOutline w14:w="0" w14:cap="flat" w14:cmpd="sng" w14:algn="ctr">
+            <w14:noFill/>
+            <w14:prstDash w14:val="solid"/>
+            <w14:round/>
+          </w14:textOutline>
+        </w:rPr>
+        <w:t>VBD</w:t>
+      </w:r>
+      <w:r>
+        <w:rPr>
+          <w:rFonts w:cstheme="minorHAnsi"/>
+          <w:color w:val="000000" w:themeColor="text1"/>
+          <w:sz w:val="20"/>
+          <w:szCs w:val="20"/>
+          <w14:shadow w14:blurRad="38100" w14:dist="19050" w14:dir="2700000" w14:sx="100000" w14:sy="100000" w14:kx="0" w14:ky="0" w14:algn="tl">
+            <w14:schemeClr w14:val="dk1">
+              <w14:alpha w14:val="60000"/>
+            </w14:schemeClr>
+          </w14:shadow>
+          <w14:textOutline w14:w="0" w14:cap="flat" w14:cmpd="sng" w14:algn="ctr">
+            <w14:noFill/>
+            <w14:prstDash w14:val="solid"/>
+            <w14:round/>
+          </w14:textOutline>
+        </w:rPr>
+        <w:t>}</w:t>
       </w:r>
     </w:p>
     <w:p>
@@ -1015,7 +1621,64 @@
           </w14:textOutline>
         </w:rPr>
         <w:tab/>
-        <w:t>Senha: {{VBD_PASSWD}}</w:t>
+        <w:t>Senha: {</w:t>
+      </w:r>
+      <w:r>
+        <w:rPr>
+          <w:rFonts w:cstheme="minorHAnsi"/>
+          <w:color w:val="000000" w:themeColor="text1"/>
+          <w:sz w:val="20"/>
+          <w:szCs w:val="20"/>
+          <w14:shadow w14:blurRad="38100" w14:dist="19050" w14:dir="2700000" w14:sx="100000" w14:sy="100000" w14:kx="0" w14:ky="0" w14:algn="tl">
+            <w14:schemeClr w14:val="dk1">
+              <w14:alpha w14:val="60000"/>
+            </w14:schemeClr>
+          </w14:shadow>
+          <w14:textOutline w14:w="0" w14:cap="flat" w14:cmpd="sng" w14:algn="ctr">
+            <w14:noFill/>
+            <w14:prstDash w14:val="solid"/>
+            <w14:round/>
+          </w14:textOutline>
+        </w:rPr>
+        <w:t>PASS_</w:t>
+      </w:r>
+      <w:r>
+        <w:rPr>
+          <w:rFonts w:cstheme="minorHAnsi"/>
+          <w:color w:val="000000" w:themeColor="text1"/>
+          <w:sz w:val="20"/>
+          <w:szCs w:val="20"/>
+          <w14:shadow w14:blurRad="38100" w14:dist="19050" w14:dir="2700000" w14:sx="100000" w14:sy="100000" w14:kx="0" w14:ky="0" w14:algn="tl">
+            <w14:schemeClr w14:val="dk1">
+              <w14:alpha w14:val="60000"/>
+            </w14:schemeClr>
+          </w14:shadow>
+          <w14:textOutline w14:w="0" w14:cap="flat" w14:cmpd="sng" w14:algn="ctr">
+            <w14:noFill/>
+            <w14:prstDash w14:val="solid"/>
+            <w14:round/>
+          </w14:textOutline>
+        </w:rPr>
+        <w:t>VBD</w:t>
+      </w:r>
+      <w:r>
+        <w:rPr>
+          <w:rFonts w:cstheme="minorHAnsi"/>
+          <w:color w:val="000000" w:themeColor="text1"/>
+          <w:sz w:val="20"/>
+          <w:szCs w:val="20"/>
+          <w14:shadow w14:blurRad="38100" w14:dist="19050" w14:dir="2700000" w14:sx="100000" w14:sy="100000" w14:kx="0" w14:ky="0" w14:algn="tl">
+            <w14:schemeClr w14:val="dk1">
+              <w14:alpha w14:val="60000"/>
+            </w14:schemeClr>
+          </w14:shadow>
+          <w14:textOutline w14:w="0" w14:cap="flat" w14:cmpd="sng" w14:algn="ctr">
+            <w14:noFill/>
+            <w14:prstDash w14:val="solid"/>
+            <w14:round/>
+          </w14:textOutline>
+        </w:rPr>
+        <w:t>}</w:t>
       </w:r>
     </w:p>
     <w:p>
@@ -1058,7 +1721,6 @@
           </w14:textOutline>
         </w:rPr>
       </w:pPr>
-      <w:proofErr w:type="spellStart"/>
       <w:r>
         <w:rPr>
           <w:rFonts w:cstheme="minorHAnsi"/>
@@ -1079,7 +1741,6 @@
         </w:rPr>
         <w:t>FortClient</w:t>
       </w:r>
-      <w:proofErr w:type="spellEnd"/>
     </w:p>
     <w:p>
       <w:pPr>
@@ -1118,7 +1779,83 @@
           </w14:textOutline>
         </w:rPr>
         <w:tab/>
-        <w:t>Login: {{USER_NAME}}</w:t>
+        <w:t xml:space="preserve">Login: </w:t>
+      </w:r>
+      <w:r>
+        <w:rPr>
+          <w:rFonts w:cstheme="minorHAnsi"/>
+          <w:color w:val="000000" w:themeColor="text1"/>
+          <w:sz w:val="20"/>
+          <w:szCs w:val="20"/>
+          <w14:shadow w14:blurRad="38100" w14:dist="19050" w14:dir="2700000" w14:sx="100000" w14:sy="100000" w14:kx="0" w14:ky="0" w14:algn="tl">
+            <w14:schemeClr w14:val="dk1">
+              <w14:alpha w14:val="60000"/>
+            </w14:schemeClr>
+          </w14:shadow>
+          <w14:textOutline w14:w="0" w14:cap="flat" w14:cmpd="sng" w14:algn="ctr">
+            <w14:noFill/>
+            <w14:prstDash w14:val="solid"/>
+            <w14:round/>
+          </w14:textOutline>
+        </w:rPr>
+        <w:t>{</w:t>
+      </w:r>
+      <w:r>
+        <w:rPr>
+          <w:rFonts w:cstheme="minorHAnsi"/>
+          <w:color w:val="000000" w:themeColor="text1"/>
+          <w:sz w:val="20"/>
+          <w:szCs w:val="20"/>
+          <w14:shadow w14:blurRad="38100" w14:dist="19050" w14:dir="2700000" w14:sx="100000" w14:sy="100000" w14:kx="0" w14:ky="0" w14:algn="tl">
+            <w14:schemeClr w14:val="dk1">
+              <w14:alpha w14:val="60000"/>
+            </w14:schemeClr>
+          </w14:shadow>
+          <w14:textOutline w14:w="0" w14:cap="flat" w14:cmpd="sng" w14:algn="ctr">
+            <w14:noFill/>
+            <w14:prstDash w14:val="solid"/>
+            <w14:round/>
+          </w14:textOutline>
+        </w:rPr>
+        <w:t>LOGIN_</w:t>
+      </w:r>
+      <w:r>
+        <w:rPr>
+          <w:rFonts w:cstheme="minorHAnsi"/>
+          <w:color w:val="000000" w:themeColor="text1"/>
+          <w:sz w:val="20"/>
+          <w:szCs w:val="20"/>
+          <w14:shadow w14:blurRad="38100" w14:dist="19050" w14:dir="2700000" w14:sx="100000" w14:sy="100000" w14:kx="0" w14:ky="0" w14:algn="tl">
+            <w14:schemeClr w14:val="dk1">
+              <w14:alpha w14:val="60000"/>
+            </w14:schemeClr>
+          </w14:shadow>
+          <w14:textOutline w14:w="0" w14:cap="flat" w14:cmpd="sng" w14:algn="ctr">
+            <w14:noFill/>
+            <w14:prstDash w14:val="solid"/>
+            <w14:round/>
+          </w14:textOutline>
+        </w:rPr>
+        <w:t>FORTCLIENT</w:t>
+      </w:r>
+      <w:r>
+        <w:rPr>
+          <w:rFonts w:cstheme="minorHAnsi"/>
+          <w:color w:val="000000" w:themeColor="text1"/>
+          <w:sz w:val="20"/>
+          <w:szCs w:val="20"/>
+          <w14:shadow w14:blurRad="38100" w14:dist="19050" w14:dir="2700000" w14:sx="100000" w14:sy="100000" w14:kx="0" w14:ky="0" w14:algn="tl">
+            <w14:schemeClr w14:val="dk1">
+              <w14:alpha w14:val="60000"/>
+            </w14:schemeClr>
+          </w14:shadow>
+          <w14:textOutline w14:w="0" w14:cap="flat" w14:cmpd="sng" w14:algn="ctr">
+            <w14:noFill/>
+            <w14:prstDash w14:val="solid"/>
+            <w14:round/>
+          </w14:textOutline>
+        </w:rPr>
+        <w:t>}</w:t>
       </w:r>
     </w:p>
     <w:p>
@@ -1177,7 +1914,64 @@
           </w14:textOutline>
         </w:rPr>
         <w:tab/>
-        <w:t>Senha: {{FORTICLIENT_PASSWD}}</w:t>
+        <w:t>Senha: {</w:t>
+      </w:r>
+      <w:r>
+        <w:rPr>
+          <w:rFonts w:cstheme="minorHAnsi"/>
+          <w:color w:val="000000" w:themeColor="text1"/>
+          <w:sz w:val="20"/>
+          <w:szCs w:val="20"/>
+          <w14:shadow w14:blurRad="38100" w14:dist="19050" w14:dir="2700000" w14:sx="100000" w14:sy="100000" w14:kx="0" w14:ky="0" w14:algn="tl">
+            <w14:schemeClr w14:val="dk1">
+              <w14:alpha w14:val="60000"/>
+            </w14:schemeClr>
+          </w14:shadow>
+          <w14:textOutline w14:w="0" w14:cap="flat" w14:cmpd="sng" w14:algn="ctr">
+            <w14:noFill/>
+            <w14:prstDash w14:val="solid"/>
+            <w14:round/>
+          </w14:textOutline>
+        </w:rPr>
+        <w:t>PASS_</w:t>
+      </w:r>
+      <w:r>
+        <w:rPr>
+          <w:rFonts w:cstheme="minorHAnsi"/>
+          <w:color w:val="000000" w:themeColor="text1"/>
+          <w:sz w:val="20"/>
+          <w:szCs w:val="20"/>
+          <w14:shadow w14:blurRad="38100" w14:dist="19050" w14:dir="2700000" w14:sx="100000" w14:sy="100000" w14:kx="0" w14:ky="0" w14:algn="tl">
+            <w14:schemeClr w14:val="dk1">
+              <w14:alpha w14:val="60000"/>
+            </w14:schemeClr>
+          </w14:shadow>
+          <w14:textOutline w14:w="0" w14:cap="flat" w14:cmpd="sng" w14:algn="ctr">
+            <w14:noFill/>
+            <w14:prstDash w14:val="solid"/>
+            <w14:round/>
+          </w14:textOutline>
+        </w:rPr>
+        <w:t>FORTICLIENT</w:t>
+      </w:r>
+      <w:r>
+        <w:rPr>
+          <w:rFonts w:cstheme="minorHAnsi"/>
+          <w:color w:val="000000" w:themeColor="text1"/>
+          <w:sz w:val="20"/>
+          <w:szCs w:val="20"/>
+          <w14:shadow w14:blurRad="38100" w14:dist="19050" w14:dir="2700000" w14:sx="100000" w14:sy="100000" w14:kx="0" w14:ky="0" w14:algn="tl">
+            <w14:schemeClr w14:val="dk1">
+              <w14:alpha w14:val="60000"/>
+            </w14:schemeClr>
+          </w14:shadow>
+          <w14:textOutline w14:w="0" w14:cap="flat" w14:cmpd="sng" w14:algn="ctr">
+            <w14:noFill/>
+            <w14:prstDash w14:val="solid"/>
+            <w14:round/>
+          </w14:textOutline>
+        </w:rPr>
+        <w:t>}</w:t>
       </w:r>
     </w:p>
     <w:p>
@@ -1323,7 +2117,6 @@
           </wp:anchor>
         </w:drawing>
       </w:r>
-      <w:proofErr w:type="spellStart"/>
       <w:proofErr w:type="gramStart"/>
       <w:r>
         <w:rPr>
@@ -1344,29 +2137,7 @@
             <w14:round/>
           </w14:textOutline>
         </w:rPr>
-        <w:t>Processo</w:t>
-      </w:r>
-      <w:proofErr w:type="spellEnd"/>
-      <w:r>
-        <w:rPr>
-          <w:rFonts w:cstheme="minorHAnsi"/>
-          <w:b/>
-          <w:color w:val="000000" w:themeColor="text1"/>
-          <w:sz w:val="20"/>
-          <w:szCs w:val="20"/>
-          <w:lang w:val="en-US"/>
-          <w14:shadow w14:blurRad="38100" w14:dist="19050" w14:dir="2700000" w14:sx="100000" w14:sy="100000" w14:kx="0" w14:ky="0" w14:algn="tl">
-            <w14:schemeClr w14:val="dk1">
-              <w14:alpha w14:val="60000"/>
-            </w14:schemeClr>
-          </w14:shadow>
-          <w14:textOutline w14:w="0" w14:cap="flat" w14:cmpd="sng" w14:algn="ctr">
-            <w14:noFill/>
-            <w14:prstDash w14:val="solid"/>
-            <w14:round/>
-          </w14:textOutline>
-        </w:rPr>
-        <w:t>:</w:t>
+        <w:t>Processo:</w:t>
       </w:r>
       <w:r>
         <w:t xml:space="preserve"> </w:t>
@@ -1391,7 +2162,7 @@
             <w14:round/>
           </w14:textOutline>
         </w:rPr>
-        <w:t>{{</w:t>
+        <w:t>{</w:t>
       </w:r>
       <w:proofErr w:type="gramEnd"/>
       <w:r>
@@ -1411,7 +2182,7 @@
             <w14:round/>
           </w14:textOutline>
         </w:rPr>
-        <w:t>PROCESS_NUMBER}}</w:t>
+        <w:t>PROCESS_NUMBER}</w:t>
       </w:r>
     </w:p>
     <w:p>
@@ -1456,7 +2227,6 @@
           </w14:textOutline>
         </w:rPr>
       </w:pPr>
-      <w:proofErr w:type="spellStart"/>
       <w:r>
         <w:rPr>
           <w:rFonts w:cstheme="minorHAnsi"/>
@@ -1476,13 +2246,12 @@
             <w14:round/>
           </w14:textOutline>
         </w:rPr>
-        <w:t>Patrimônio</w:t>
-      </w:r>
-      <w:proofErr w:type="spellEnd"/>
-      <w:r>
-        <w:rPr>
-          <w:rFonts w:cstheme="minorHAnsi"/>
-          <w:b/>
+        <w:t>Patrimônio da Máquina:</w:t>
+      </w:r>
+      <w:r>
+        <w:rPr>
+          <w:rFonts w:cstheme="minorHAnsi"/>
+          <w:bCs/>
           <w:color w:val="000000" w:themeColor="text1"/>
           <w:sz w:val="20"/>
           <w:szCs w:val="20"/>
@@ -1498,12 +2267,11 @@
             <w14:round/>
           </w14:textOutline>
         </w:rPr>
-        <w:t xml:space="preserve"> da Máquina:</w:t>
-      </w:r>
-      <w:r>
-        <w:rPr>
-          <w:rFonts w:cstheme="minorHAnsi"/>
-          <w:bCs/>
+        <w:t xml:space="preserve"> </w:t>
+      </w:r>
+      <w:r>
+        <w:rPr>
+          <w:rFonts w:cstheme="minorHAnsi"/>
           <w:color w:val="000000" w:themeColor="text1"/>
           <w:sz w:val="20"/>
           <w:szCs w:val="20"/>
@@ -1519,7 +2287,7 @@
             <w14:round/>
           </w14:textOutline>
         </w:rPr>
-        <w:t xml:space="preserve"> </w:t>
+        <w:t>{</w:t>
       </w:r>
       <w:r>
         <w:rPr>
@@ -1539,7 +2307,27 @@
             <w14:round/>
           </w14:textOutline>
         </w:rPr>
-        <w:t>{{ASSET}}</w:t>
+        <w:t>ASSET</w:t>
+      </w:r>
+      <w:r>
+        <w:rPr>
+          <w:rFonts w:cstheme="minorHAnsi"/>
+          <w:color w:val="000000" w:themeColor="text1"/>
+          <w:sz w:val="20"/>
+          <w:szCs w:val="20"/>
+          <w:lang w:val="en-US"/>
+          <w14:shadow w14:blurRad="38100" w14:dist="19050" w14:dir="2700000" w14:sx="100000" w14:sy="100000" w14:kx="0" w14:ky="0" w14:algn="tl">
+            <w14:schemeClr w14:val="dk1">
+              <w14:alpha w14:val="60000"/>
+            </w14:schemeClr>
+          </w14:shadow>
+          <w14:textOutline w14:w="0" w14:cap="flat" w14:cmpd="sng" w14:algn="ctr">
+            <w14:noFill/>
+            <w14:prstDash w14:val="solid"/>
+            <w14:round/>
+          </w14:textOutline>
+        </w:rPr>
+        <w:t>}</w:t>
       </w:r>
     </w:p>
     <w:p>
@@ -1980,7 +2768,6 @@
   <w:style w:type="character" w:default="1" w:styleId="Fontepargpadro">
     <w:name w:val="Default Paragraph Font"/>
     <w:uiPriority w:val="1"/>
-    <w:semiHidden/>
     <w:unhideWhenUsed/>
   </w:style>
   <w:style w:type="table" w:default="1" w:styleId="Tabelanormal">

</xml_diff>